<commit_message>
Med GrVarAar (ikke helt ferdig)
</commit_message>
<xml_diff>
--- a/doc/Arbeidsfil, Nakke.docx
+++ b/doc/Arbeidsfil, Nakke.docx
@@ -83,7 +83,6 @@
           <w:numId w:val="2"/>
         </w:numPr>
       </w:pPr>
-      <w:bookmarkStart w:id="0" w:name="_GoBack"/>
       <w:proofErr w:type="spellStart"/>
       <w:r>
         <w:t>OprMetodeDiskektomi</w:t>
@@ -101,7 +100,6 @@
         <w:t>=1</w:t>
       </w:r>
     </w:p>
-    <w:bookmarkEnd w:id="0"/>
     <w:p>
       <w:pPr>
         <w:pStyle w:val="ListParagraph"/>
@@ -118,6 +116,48 @@
       <w:r>
         <w:t xml:space="preserve"> på Rapporteket.</w:t>
       </w:r>
+    </w:p>
+    <w:p>
+      <w:pPr>
+        <w:pStyle w:val="ListParagraph"/>
+        <w:numPr>
+          <w:ilvl w:val="0"/>
+          <w:numId w:val="2"/>
+        </w:numPr>
+      </w:pPr>
+      <w:r>
+        <w:t xml:space="preserve">Oppdater </w:t>
+      </w:r>
+      <w:proofErr w:type="spellStart"/>
+      <w:r>
+        <w:t>AndelGrVarAar</w:t>
+      </w:r>
+      <w:proofErr w:type="spellEnd"/>
+      <w:r>
+        <w:t xml:space="preserve"> så den også omfatter </w:t>
+      </w:r>
+      <w:proofErr w:type="spellStart"/>
+      <w:r>
+        <w:t>AndelGrVar</w:t>
+      </w:r>
+      <w:proofErr w:type="spellEnd"/>
+      <w:r>
+        <w:t>? Få med avdelinger som tas ut som egen søyle.</w:t>
+      </w:r>
+    </w:p>
+    <w:p>
+      <w:pPr>
+        <w:pStyle w:val="ListParagraph"/>
+        <w:numPr>
+          <w:ilvl w:val="0"/>
+          <w:numId w:val="2"/>
+        </w:numPr>
+      </w:pPr>
+      <w:r>
+        <w:t>Sjekk at utvalg for bakre er riktig.</w:t>
+      </w:r>
+      <w:bookmarkStart w:id="0" w:name="_GoBack"/>
+      <w:bookmarkEnd w:id="0"/>
     </w:p>
     <w:p/>
     <w:p>

</xml_diff>

<commit_message>
Oppdatert jrxml med myelopati og fremBak
</commit_message>
<xml_diff>
--- a/doc/Arbeidsfil, Nakke.docx
+++ b/doc/Arbeidsfil, Nakke.docx
@@ -15,6 +15,63 @@
         <w:t>, Degenerativ Nakke</w:t>
       </w:r>
     </w:p>
+    <w:p>
+      <w:r>
+        <w:rPr>
+          <w:b/>
+        </w:rPr>
+        <w:t>Generelt</w:t>
+      </w:r>
+      <w:r>
+        <w:t xml:space="preserve">:  </w:t>
+      </w:r>
+    </w:p>
+    <w:p>
+      <w:pPr>
+        <w:pStyle w:val="ListParagraph"/>
+        <w:numPr>
+          <w:ilvl w:val="0"/>
+          <w:numId w:val="3"/>
+        </w:numPr>
+      </w:pPr>
+      <w:proofErr w:type="spellStart"/>
+      <w:r>
+        <w:t>OprMetodeDiskektomi</w:t>
+      </w:r>
+      <w:proofErr w:type="spellEnd"/>
+      <w:r>
+        <w:t xml:space="preserve">=1 gir automatisk </w:t>
+      </w:r>
+      <w:proofErr w:type="spellStart"/>
+      <w:r>
+        <w:t>OprMetodeTilgangFremre</w:t>
+      </w:r>
+      <w:proofErr w:type="spellEnd"/>
+      <w:r>
+        <w:t>=1</w:t>
+      </w:r>
+    </w:p>
+    <w:p>
+      <w:pPr>
+        <w:pStyle w:val="ListParagraph"/>
+        <w:numPr>
+          <w:ilvl w:val="0"/>
+          <w:numId w:val="3"/>
+        </w:numPr>
+      </w:pPr>
+      <w:r>
+        <w:t xml:space="preserve">Vi skal kun benytte registreringer med ferdigstilt legeskjema: </w:t>
+      </w:r>
+      <w:proofErr w:type="spellStart"/>
+      <w:r>
+        <w:t>LegeskjemaStatus</w:t>
+      </w:r>
+      <w:proofErr w:type="spellEnd"/>
+      <w:r>
+        <w:t>==1. Husk å velge ferdigstilt skjema for de andre.</w:t>
+      </w:r>
+    </w:p>
+    <w:p/>
     <w:p>
       <w:pPr>
         <w:pStyle w:val="ListParagraph"/>
@@ -23,8 +80,49 @@
           <w:numId w:val="2"/>
         </w:numPr>
       </w:pPr>
-      <w:r>
-        <w:t>Oppdater pakke til standard oppdeling</w:t>
+      <w:bookmarkStart w:id="0" w:name="_GoBack"/>
+      <w:bookmarkEnd w:id="0"/>
+      <w:r>
+        <w:t xml:space="preserve">20.nov. 2017: Lagt til utvalg på fremre/bakre og </w:t>
+      </w:r>
+      <w:proofErr w:type="spellStart"/>
+      <w:r>
+        <w:t>myelopati</w:t>
+      </w:r>
+      <w:proofErr w:type="spellEnd"/>
+      <w:r>
+        <w:t xml:space="preserve"> /ikke. </w:t>
+      </w:r>
+    </w:p>
+    <w:p>
+      <w:pPr>
+        <w:pStyle w:val="ListParagraph"/>
+        <w:numPr>
+          <w:ilvl w:val="1"/>
+          <w:numId w:val="2"/>
+        </w:numPr>
+      </w:pPr>
+      <w:r>
+        <w:t>Sjekk at utvalg for bakre er riktig.</w:t>
+      </w:r>
+      <w:r>
+        <w:t xml:space="preserve"> – sendt Tore</w:t>
+      </w:r>
+    </w:p>
+    <w:p/>
+    <w:p>
+      <w:pPr>
+        <w:pStyle w:val="ListParagraph"/>
+        <w:ind w:left="360"/>
+        <w:rPr>
+          <w:b/>
+        </w:rPr>
+      </w:pPr>
+      <w:r>
+        <w:rPr>
+          <w:b/>
+        </w:rPr>
+        <w:t>Neste oppdatering:</w:t>
       </w:r>
     </w:p>
     <w:p>
@@ -36,15 +134,29 @@
         </w:numPr>
       </w:pPr>
       <w:r>
-        <w:t xml:space="preserve">Utvalg på </w:t>
-      </w:r>
-      <w:proofErr w:type="spellStart"/>
-      <w:r>
-        <w:t>myelopati</w:t>
-      </w:r>
-      <w:proofErr w:type="spellEnd"/>
-      <w:r>
-        <w:t xml:space="preserve"> (ja/nei)</w:t>
+        <w:t xml:space="preserve"> </w:t>
+      </w:r>
+      <w:r>
+        <w:t xml:space="preserve">(Venter med dette.  Litt få observasjoner? </w:t>
+      </w:r>
+      <w:r>
+        <w:t xml:space="preserve">Utvalg, tidsenhet for </w:t>
+      </w:r>
+      <w:proofErr w:type="spellStart"/>
+      <w:r>
+        <w:t>AndelTid</w:t>
+      </w:r>
+      <w:proofErr w:type="spellEnd"/>
+      <w:r>
+        <w:t xml:space="preserve"> og </w:t>
+      </w:r>
+      <w:proofErr w:type="spellStart"/>
+      <w:r>
+        <w:t>GjsnTid</w:t>
+      </w:r>
+      <w:proofErr w:type="spellEnd"/>
+      <w:r>
+        <w:t>)</w:t>
       </w:r>
     </w:p>
     <w:p>
@@ -56,48 +168,7 @@
         </w:numPr>
       </w:pPr>
       <w:r>
-        <w:t>Utvalg på fremre/bakre tilgang (</w:t>
-      </w:r>
-      <w:proofErr w:type="spellStart"/>
-      <w:r>
-        <w:t>OprMetodeTilgangFremre</w:t>
-      </w:r>
-      <w:proofErr w:type="spellEnd"/>
-      <w:r>
-        <w:t xml:space="preserve">, </w:t>
-      </w:r>
-      <w:proofErr w:type="spellStart"/>
-      <w:r>
-        <w:t>OprMetodeTilgangBakre</w:t>
-      </w:r>
-      <w:proofErr w:type="spellEnd"/>
-      <w:r>
-        <w:t>)</w:t>
-      </w:r>
-    </w:p>
-    <w:p>
-      <w:pPr>
-        <w:pStyle w:val="ListParagraph"/>
-        <w:numPr>
-          <w:ilvl w:val="1"/>
-          <w:numId w:val="2"/>
-        </w:numPr>
-      </w:pPr>
-      <w:proofErr w:type="spellStart"/>
-      <w:r>
-        <w:t>OprMetodeDiskektomi</w:t>
-      </w:r>
-      <w:proofErr w:type="spellEnd"/>
-      <w:r>
-        <w:t xml:space="preserve">=1 gir automatisk </w:t>
-      </w:r>
-      <w:proofErr w:type="spellStart"/>
-      <w:r>
-        <w:t>OprMetodeTilgangFremre</w:t>
-      </w:r>
-      <w:proofErr w:type="spellEnd"/>
-      <w:r>
-        <w:t>=1</w:t>
+        <w:t>Oppdater pakke til standard oppdeling</w:t>
       </w:r>
     </w:p>
     <w:p>
@@ -108,13 +179,24 @@
           <w:numId w:val="2"/>
         </w:numPr>
       </w:pPr>
-      <w:proofErr w:type="spellStart"/>
-      <w:r>
-        <w:t>FigAndelGrVar</w:t>
-      </w:r>
-      <w:proofErr w:type="spellEnd"/>
-      <w:r>
-        <w:t xml:space="preserve"> på Rapporteket.</w:t>
+      <w:r>
+        <w:t xml:space="preserve">Oppdater </w:t>
+      </w:r>
+      <w:proofErr w:type="spellStart"/>
+      <w:r>
+        <w:t>AndelGrVarAar</w:t>
+      </w:r>
+      <w:proofErr w:type="spellEnd"/>
+      <w:r>
+        <w:t xml:space="preserve"> så den også omfatter </w:t>
+      </w:r>
+      <w:proofErr w:type="spellStart"/>
+      <w:r>
+        <w:t>AndelGrVar</w:t>
+      </w:r>
+      <w:proofErr w:type="spellEnd"/>
+      <w:r>
+        <w:t xml:space="preserve">? </w:t>
       </w:r>
     </w:p>
     <w:p>
@@ -126,40 +208,9 @@
         </w:numPr>
       </w:pPr>
       <w:r>
-        <w:t xml:space="preserve">Oppdater </w:t>
-      </w:r>
-      <w:proofErr w:type="spellStart"/>
-      <w:r>
-        <w:t>AndelGrVarAar</w:t>
-      </w:r>
-      <w:proofErr w:type="spellEnd"/>
-      <w:r>
-        <w:t xml:space="preserve"> så den også omfatter </w:t>
-      </w:r>
-      <w:proofErr w:type="spellStart"/>
-      <w:r>
-        <w:t>AndelGrVar</w:t>
-      </w:r>
-      <w:proofErr w:type="spellEnd"/>
-      <w:r>
-        <w:t>? Få med avdelinger som tas ut som egen søyle.</w:t>
-      </w:r>
-    </w:p>
-    <w:p>
-      <w:pPr>
-        <w:pStyle w:val="ListParagraph"/>
-        <w:numPr>
-          <w:ilvl w:val="0"/>
-          <w:numId w:val="2"/>
-        </w:numPr>
-      </w:pPr>
-      <w:r>
-        <w:t>Sjekk at utvalg for bakre er riktig.</w:t>
-      </w:r>
-      <w:bookmarkStart w:id="0" w:name="_GoBack"/>
-      <w:bookmarkEnd w:id="0"/>
-    </w:p>
-    <w:p/>
+        <w:t>Få med avdelinger som tas ut som egen søyle.</w:t>
+      </w:r>
+    </w:p>
     <w:p>
       <w:pPr>
         <w:pStyle w:val="ListParagraph"/>
@@ -169,40 +220,7 @@
         </w:numPr>
       </w:pPr>
       <w:r>
-        <w:t xml:space="preserve">[20.jan.2016] </w:t>
-      </w:r>
-      <w:r>
-        <w:t xml:space="preserve">Velger å gjøre alle «felles» variabeldefinisjoner i </w:t>
-      </w:r>
-      <w:proofErr w:type="spellStart"/>
-      <w:r>
-        <w:t>utvalgsfila</w:t>
-      </w:r>
-      <w:proofErr w:type="spellEnd"/>
-      <w:r>
-        <w:t xml:space="preserve">, f.eks. formatering av dato. </w:t>
-      </w:r>
-      <w:r>
-        <w:t xml:space="preserve"> </w:t>
-      </w:r>
-      <w:proofErr w:type="spellStart"/>
-      <w:r>
-        <w:t>Utvalgsfila</w:t>
-      </w:r>
-      <w:proofErr w:type="spellEnd"/>
-      <w:r>
-        <w:t xml:space="preserve"> må derfor kjøres først. Dette bør heller gjøres når man henter data slik at </w:t>
-      </w:r>
-      <w:proofErr w:type="spellStart"/>
-      <w:r>
-        <w:t>utvalgsfila</w:t>
-      </w:r>
-      <w:proofErr w:type="spellEnd"/>
-      <w:r>
-        <w:t xml:space="preserve"> kan kjøres til slutt når figurspesifikk redefinering av variable er gjort. Ellers får vi feil dato/utvalg i utvalget. H</w:t>
-      </w:r>
-      <w:r>
-        <w:t>vis utvalg kjøres først vil utvalget som angis i figuren potensielt ikke stemme med dataene som er i figuren siden data ofte skrelles bort senere.</w:t>
+        <w:t>Tid fra hendelse til innregistrering</w:t>
       </w:r>
     </w:p>
     <w:p>
@@ -214,15 +232,7 @@
         </w:numPr>
       </w:pPr>
       <w:r>
-        <w:t xml:space="preserve">Vi skal kun benytte registreringer med ferdigstilt legeskjema: </w:t>
-      </w:r>
-      <w:proofErr w:type="spellStart"/>
-      <w:r>
-        <w:t>LegeskjemaStatus</w:t>
-      </w:r>
-      <w:proofErr w:type="spellEnd"/>
-      <w:r>
-        <w:t>==1. Husk å velge ferdigstilt skjema for de andre.</w:t>
+        <w:t>Kvalitetsindikatorer, år</w:t>
       </w:r>
     </w:p>
     <w:p>
@@ -234,23 +244,7 @@
         </w:numPr>
       </w:pPr>
       <w:r>
-        <w:t xml:space="preserve">Ta med </w:t>
-      </w:r>
-      <w:proofErr w:type="spellStart"/>
-      <w:r>
-        <w:t>enhetsUtvalg</w:t>
-      </w:r>
-      <w:proofErr w:type="spellEnd"/>
-      <w:r>
-        <w:t xml:space="preserve"> i </w:t>
-      </w:r>
-      <w:proofErr w:type="spellStart"/>
-      <w:r>
-        <w:t>utvalgsfila</w:t>
-      </w:r>
-      <w:proofErr w:type="spellEnd"/>
-      <w:r>
-        <w:t>? Evt. skille ut som egen.</w:t>
+        <w:t>Månedsrapport</w:t>
       </w:r>
     </w:p>
     <w:p/>
@@ -647,11 +641,127 @@
       </w:rPr>
     </w:lvl>
   </w:abstractNum>
+  <w:abstractNum w:abstractNumId="2">
+    <w:nsid w:val="582132E7"/>
+    <w:multiLevelType w:val="hybridMultilevel"/>
+    <w:tmpl w:val="1E76DB1C"/>
+    <w:lvl w:ilvl="0" w:tplc="04140001">
+      <w:start w:val="1"/>
+      <w:numFmt w:val="bullet"/>
+      <w:lvlText w:val=""/>
+      <w:lvlJc w:val="left"/>
+      <w:pPr>
+        <w:ind w:left="720" w:hanging="360"/>
+      </w:pPr>
+      <w:rPr>
+        <w:rFonts w:ascii="Symbol" w:hAnsi="Symbol" w:hint="default"/>
+      </w:rPr>
+    </w:lvl>
+    <w:lvl w:ilvl="1" w:tplc="04140003" w:tentative="1">
+      <w:start w:val="1"/>
+      <w:numFmt w:val="bullet"/>
+      <w:lvlText w:val="o"/>
+      <w:lvlJc w:val="left"/>
+      <w:pPr>
+        <w:ind w:left="1440" w:hanging="360"/>
+      </w:pPr>
+      <w:rPr>
+        <w:rFonts w:ascii="Courier New" w:hAnsi="Courier New" w:cs="Courier New" w:hint="default"/>
+      </w:rPr>
+    </w:lvl>
+    <w:lvl w:ilvl="2" w:tplc="04140005" w:tentative="1">
+      <w:start w:val="1"/>
+      <w:numFmt w:val="bullet"/>
+      <w:lvlText w:val=""/>
+      <w:lvlJc w:val="left"/>
+      <w:pPr>
+        <w:ind w:left="2160" w:hanging="360"/>
+      </w:pPr>
+      <w:rPr>
+        <w:rFonts w:ascii="Wingdings" w:hAnsi="Wingdings" w:hint="default"/>
+      </w:rPr>
+    </w:lvl>
+    <w:lvl w:ilvl="3" w:tplc="04140001" w:tentative="1">
+      <w:start w:val="1"/>
+      <w:numFmt w:val="bullet"/>
+      <w:lvlText w:val=""/>
+      <w:lvlJc w:val="left"/>
+      <w:pPr>
+        <w:ind w:left="2880" w:hanging="360"/>
+      </w:pPr>
+      <w:rPr>
+        <w:rFonts w:ascii="Symbol" w:hAnsi="Symbol" w:hint="default"/>
+      </w:rPr>
+    </w:lvl>
+    <w:lvl w:ilvl="4" w:tplc="04140003" w:tentative="1">
+      <w:start w:val="1"/>
+      <w:numFmt w:val="bullet"/>
+      <w:lvlText w:val="o"/>
+      <w:lvlJc w:val="left"/>
+      <w:pPr>
+        <w:ind w:left="3600" w:hanging="360"/>
+      </w:pPr>
+      <w:rPr>
+        <w:rFonts w:ascii="Courier New" w:hAnsi="Courier New" w:cs="Courier New" w:hint="default"/>
+      </w:rPr>
+    </w:lvl>
+    <w:lvl w:ilvl="5" w:tplc="04140005" w:tentative="1">
+      <w:start w:val="1"/>
+      <w:numFmt w:val="bullet"/>
+      <w:lvlText w:val=""/>
+      <w:lvlJc w:val="left"/>
+      <w:pPr>
+        <w:ind w:left="4320" w:hanging="360"/>
+      </w:pPr>
+      <w:rPr>
+        <w:rFonts w:ascii="Wingdings" w:hAnsi="Wingdings" w:hint="default"/>
+      </w:rPr>
+    </w:lvl>
+    <w:lvl w:ilvl="6" w:tplc="04140001" w:tentative="1">
+      <w:start w:val="1"/>
+      <w:numFmt w:val="bullet"/>
+      <w:lvlText w:val=""/>
+      <w:lvlJc w:val="left"/>
+      <w:pPr>
+        <w:ind w:left="5040" w:hanging="360"/>
+      </w:pPr>
+      <w:rPr>
+        <w:rFonts w:ascii="Symbol" w:hAnsi="Symbol" w:hint="default"/>
+      </w:rPr>
+    </w:lvl>
+    <w:lvl w:ilvl="7" w:tplc="04140003" w:tentative="1">
+      <w:start w:val="1"/>
+      <w:numFmt w:val="bullet"/>
+      <w:lvlText w:val="o"/>
+      <w:lvlJc w:val="left"/>
+      <w:pPr>
+        <w:ind w:left="5760" w:hanging="360"/>
+      </w:pPr>
+      <w:rPr>
+        <w:rFonts w:ascii="Courier New" w:hAnsi="Courier New" w:cs="Courier New" w:hint="default"/>
+      </w:rPr>
+    </w:lvl>
+    <w:lvl w:ilvl="8" w:tplc="04140005" w:tentative="1">
+      <w:start w:val="1"/>
+      <w:numFmt w:val="bullet"/>
+      <w:lvlText w:val=""/>
+      <w:lvlJc w:val="left"/>
+      <w:pPr>
+        <w:ind w:left="6480" w:hanging="360"/>
+      </w:pPr>
+      <w:rPr>
+        <w:rFonts w:ascii="Wingdings" w:hAnsi="Wingdings" w:hint="default"/>
+      </w:rPr>
+    </w:lvl>
+  </w:abstractNum>
   <w:num w:numId="1">
     <w:abstractNumId w:val="1"/>
   </w:num>
   <w:num w:numId="2">
     <w:abstractNumId w:val="0"/>
+  </w:num>
+  <w:num w:numId="3">
+    <w:abstractNumId w:val="2"/>
   </w:num>
 </w:numbering>
 </file>

</xml_diff>